<commit_message>
fix required fields on RC-DE
</commit_message>
<xml_diff>
--- a/csv_parser/out/RC-DE/schema.docx
+++ b/csv_parser/out/RC-DE/schema.docx
@@ -104,7 +104,7 @@
           </w:tcPr>
           <w:p>
             <w:r>
-              <w:t>messageId</w:t>
+              <w:t>Identifiant du message</w:t>
             </w:r>
           </w:p>
         </w:tc>
@@ -288,7 +288,7 @@
           </w:tcPr>
           <w:p>
             <w:r>
-              <w:t>Type de message NexSIS</w:t>
+              <w:t>Type de message</w:t>
             </w:r>
           </w:p>
         </w:tc>
@@ -352,7 +352,7 @@
           </w:tcPr>
           <w:p>
             <w:r>
-              <w:t>Status du message</w:t>
+              <w:t>Statut du message</w:t>
             </w:r>
           </w:p>
         </w:tc>
@@ -562,7 +562,7 @@
           </w:tcPr>
           <w:p>
             <w:r>
-              <w:t>Identifiant technique du système emetteur</w:t>
+              <w:t>Nom du système emetteur</w:t>
             </w:r>
           </w:p>
         </w:tc>
@@ -632,7 +632,7 @@
           </w:tcPr>
           <w:p>
             <w:r>
-              <w:t>uri</w:t>
+              <w:t>URI (identifiant technique)</w:t>
             </w:r>
           </w:p>
         </w:tc>
@@ -1002,7 +1002,7 @@
           </w:tcPr>
           <w:p>
             <w:r>
-              <w:t>uri</w:t>
+              <w:t>URI (identifiant technique)</w:t>
             </w:r>
           </w:p>
         </w:tc>

</xml_diff>

<commit_message>
[csv_parser] Storing input CSV to track versions, adding argparse parameters
</commit_message>
<xml_diff>
--- a/csv_parser/out/RC-DE/schema.docx
+++ b/csv_parser/out/RC-DE/schema.docx
@@ -596,7 +596,7 @@
               <w:br/>
               <w:t xml:space="preserve">Format : </w:t>
               <w:br/>
-              <w:t>=&gt; Pour les SAMU : {clé de routage}-{nom solution LRM}</w:t>
+              <w:t>=&gt; Pour les SAMU : {nom solution LRM}-{clé de routage}</w:t>
               <w:br/>
               <w:t>où clé de routage désigne le nom de la clé de routage utilisée par le LRM pour les échanges et {nom solution LRM} est le nom donné par l'éditeur à sa solution (libre)</w:t>
               <w:br/>
@@ -666,7 +666,7 @@
               <w:br/>
               <w:t>Format :</w:t>
               <w:br/>
-              <w:t>=&gt; Pour les LRM : sge:{sender:name}</w:t>
+              <w:t>=&gt; Pour les LRM : {nom éditeur}:{sender:name}</w:t>
               <w:br/>
               <w:t>=&gt; Pour NexSIS : sge:{sender:name}</w:t>
             </w:r>

</xml_diff>

<commit_message>
Initialisation de la branche release_mdd
Modifications

V0 de EMSI-DC

RC-EDA : nouvel objet qualification à la racine, renommage objet resource vers attachment, harmonisation convention de nommage, alignement des champs caller et callback sur un modèle d'objet EMSI contact, alignement objet link sur EMSI externalInfo
</commit_message>
<xml_diff>
--- a/csv_parser/out/RC-DE/schema.docx
+++ b/csv_parser/out/RC-DE/schema.docx
@@ -426,7 +426,7 @@
           </w:tcPr>
           <w:p>
             <w:r>
-              <w:t>cf. type recipients</w:t>
+              <w:t>cf. type recipient</w:t>
             </w:r>
           </w:p>
         </w:tc>
@@ -436,7 +436,7 @@
           </w:tcPr>
           <w:p>
             <w:r>
-              <w:t>1..1</w:t>
+              <w:t>1..n</w:t>
             </w:r>
           </w:p>
         </w:tc>
@@ -680,152 +680,6 @@
             <w:r>
               <w:t>sge:sga-nexsis</w:t>
             </w:r>
-          </w:p>
-        </w:tc>
-      </w:tr>
-    </w:tbl>
-    <w:p>
-      <w:pPr>
-        <w:pStyle w:val="Heading1"/>
-      </w:pPr>
-      <w:r>
-        <w:t>Type recipients</w:t>
-      </w:r>
-    </w:p>
-    <w:tbl>
-      <w:tblPr>
-        <w:tblStyle w:val="MediumShading1-Accent1"/>
-        <w:tblW w:type="auto" w:w="0"/>
-        <w:tblLayout w:type="fixed"/>
-        <w:tblLook w:firstColumn="1" w:firstRow="1" w:lastColumn="0" w:lastRow="0" w:noHBand="0" w:noVBand="1" w:val="04A0"/>
-      </w:tblPr>
-      <w:tblGrid>
-        <w:gridCol w:w="2040"/>
-        <w:gridCol w:w="2040"/>
-        <w:gridCol w:w="2040"/>
-        <w:gridCol w:w="2040"/>
-        <w:gridCol w:w="2040"/>
-        <w:gridCol w:w="2040"/>
-      </w:tblGrid>
-      <w:tr>
-        <w:tc>
-          <w:tcPr>
-            <w:tcW w:type="dxa" w:w="1701"/>
-          </w:tcPr>
-          <w:p>
-            <w:r>
-              <w:t>Nom de balise</w:t>
-            </w:r>
-          </w:p>
-        </w:tc>
-        <w:tc>
-          <w:tcPr>
-            <w:tcW w:type="dxa" w:w="1984"/>
-          </w:tcPr>
-          <w:p>
-            <w:r>
-              <w:t>Champ correspondant</w:t>
-            </w:r>
-          </w:p>
-        </w:tc>
-        <w:tc>
-          <w:tcPr>
-            <w:tcW w:type="dxa" w:w="1134"/>
-          </w:tcPr>
-          <w:p>
-            <w:r>
-              <w:t>Format</w:t>
-            </w:r>
-          </w:p>
-        </w:tc>
-        <w:tc>
-          <w:tcPr>
-            <w:tcW w:type="dxa" w:w="1417"/>
-          </w:tcPr>
-          <w:p>
-            <w:r>
-              <w:t>Cardinalité</w:t>
-            </w:r>
-          </w:p>
-        </w:tc>
-        <w:tc>
-          <w:tcPr>
-            <w:tcW w:type="dxa" w:w="4535"/>
-          </w:tcPr>
-          <w:p>
-            <w:r>
-              <w:t>Description</w:t>
-            </w:r>
-          </w:p>
-        </w:tc>
-        <w:tc>
-          <w:tcPr>
-            <w:tcW w:type="dxa" w:w="1701"/>
-          </w:tcPr>
-          <w:p>
-            <w:r>
-              <w:t>Exemple</w:t>
-            </w:r>
-          </w:p>
-        </w:tc>
-      </w:tr>
-      <w:tr>
-        <w:tc>
-          <w:tcPr>
-            <w:tcW w:type="dxa" w:w="1701"/>
-          </w:tcPr>
-          <w:p>
-            <w:r>
-              <w:t>recipient</w:t>
-            </w:r>
-          </w:p>
-        </w:tc>
-        <w:tc>
-          <w:tcPr>
-            <w:tcW w:type="dxa" w:w="1984"/>
-          </w:tcPr>
-          <w:p>
-            <w:r>
-              <w:t>Système destinataire</w:t>
-            </w:r>
-          </w:p>
-        </w:tc>
-        <w:tc>
-          <w:tcPr>
-            <w:tcW w:type="dxa" w:w="1134"/>
-          </w:tcPr>
-          <w:p>
-            <w:r>
-              <w:t>cf. type recipient</w:t>
-            </w:r>
-          </w:p>
-        </w:tc>
-        <w:tc>
-          <w:tcPr>
-            <w:tcW w:type="dxa" w:w="1417"/>
-          </w:tcPr>
-          <w:p>
-            <w:r>
-              <w:t>1..n</w:t>
-            </w:r>
-          </w:p>
-        </w:tc>
-        <w:tc>
-          <w:tcPr>
-            <w:tcW w:type="dxa" w:w="4535"/>
-          </w:tcPr>
-          <w:p>
-            <w:r>
-              <w:t>Objet contenant un système destinataire du message</w:t>
-            </w:r>
-          </w:p>
-        </w:tc>
-        <w:tc>
-          <w:tcPr>
-            <w:tcW w:type="dxa" w:w="1701"/>
-          </w:tcPr>
-          <w:p>
-            <w:r/>
           </w:p>
         </w:tc>
       </w:tr>

</xml_diff>

<commit_message>
Revert "Initialisation de la branche release_mdd"
This reverts commit dce38be60526948b59827215039fcb5dbf94ac54.
</commit_message>
<xml_diff>
--- a/csv_parser/out/RC-DE/schema.docx
+++ b/csv_parser/out/RC-DE/schema.docx
@@ -426,7 +426,7 @@
           </w:tcPr>
           <w:p>
             <w:r>
-              <w:t>cf. type recipient</w:t>
+              <w:t>cf. type recipients</w:t>
             </w:r>
           </w:p>
         </w:tc>
@@ -436,7 +436,7 @@
           </w:tcPr>
           <w:p>
             <w:r>
-              <w:t>1..n</w:t>
+              <w:t>1..1</w:t>
             </w:r>
           </w:p>
         </w:tc>
@@ -680,6 +680,152 @@
             <w:r>
               <w:t>sge:sga-nexsis</w:t>
             </w:r>
+          </w:p>
+        </w:tc>
+      </w:tr>
+    </w:tbl>
+    <w:p>
+      <w:pPr>
+        <w:pStyle w:val="Heading1"/>
+      </w:pPr>
+      <w:r>
+        <w:t>Type recipients</w:t>
+      </w:r>
+    </w:p>
+    <w:tbl>
+      <w:tblPr>
+        <w:tblStyle w:val="MediumShading1-Accent1"/>
+        <w:tblW w:type="auto" w:w="0"/>
+        <w:tblLayout w:type="fixed"/>
+        <w:tblLook w:firstColumn="1" w:firstRow="1" w:lastColumn="0" w:lastRow="0" w:noHBand="0" w:noVBand="1" w:val="04A0"/>
+      </w:tblPr>
+      <w:tblGrid>
+        <w:gridCol w:w="2040"/>
+        <w:gridCol w:w="2040"/>
+        <w:gridCol w:w="2040"/>
+        <w:gridCol w:w="2040"/>
+        <w:gridCol w:w="2040"/>
+        <w:gridCol w:w="2040"/>
+      </w:tblGrid>
+      <w:tr>
+        <w:tc>
+          <w:tcPr>
+            <w:tcW w:type="dxa" w:w="1701"/>
+          </w:tcPr>
+          <w:p>
+            <w:r>
+              <w:t>Nom de balise</w:t>
+            </w:r>
+          </w:p>
+        </w:tc>
+        <w:tc>
+          <w:tcPr>
+            <w:tcW w:type="dxa" w:w="1984"/>
+          </w:tcPr>
+          <w:p>
+            <w:r>
+              <w:t>Champ correspondant</w:t>
+            </w:r>
+          </w:p>
+        </w:tc>
+        <w:tc>
+          <w:tcPr>
+            <w:tcW w:type="dxa" w:w="1134"/>
+          </w:tcPr>
+          <w:p>
+            <w:r>
+              <w:t>Format</w:t>
+            </w:r>
+          </w:p>
+        </w:tc>
+        <w:tc>
+          <w:tcPr>
+            <w:tcW w:type="dxa" w:w="1417"/>
+          </w:tcPr>
+          <w:p>
+            <w:r>
+              <w:t>Cardinalité</w:t>
+            </w:r>
+          </w:p>
+        </w:tc>
+        <w:tc>
+          <w:tcPr>
+            <w:tcW w:type="dxa" w:w="4535"/>
+          </w:tcPr>
+          <w:p>
+            <w:r>
+              <w:t>Description</w:t>
+            </w:r>
+          </w:p>
+        </w:tc>
+        <w:tc>
+          <w:tcPr>
+            <w:tcW w:type="dxa" w:w="1701"/>
+          </w:tcPr>
+          <w:p>
+            <w:r>
+              <w:t>Exemple</w:t>
+            </w:r>
+          </w:p>
+        </w:tc>
+      </w:tr>
+      <w:tr>
+        <w:tc>
+          <w:tcPr>
+            <w:tcW w:type="dxa" w:w="1701"/>
+          </w:tcPr>
+          <w:p>
+            <w:r>
+              <w:t>recipient</w:t>
+            </w:r>
+          </w:p>
+        </w:tc>
+        <w:tc>
+          <w:tcPr>
+            <w:tcW w:type="dxa" w:w="1984"/>
+          </w:tcPr>
+          <w:p>
+            <w:r>
+              <w:t>Système destinataire</w:t>
+            </w:r>
+          </w:p>
+        </w:tc>
+        <w:tc>
+          <w:tcPr>
+            <w:tcW w:type="dxa" w:w="1134"/>
+          </w:tcPr>
+          <w:p>
+            <w:r>
+              <w:t>cf. type recipient</w:t>
+            </w:r>
+          </w:p>
+        </w:tc>
+        <w:tc>
+          <w:tcPr>
+            <w:tcW w:type="dxa" w:w="1417"/>
+          </w:tcPr>
+          <w:p>
+            <w:r>
+              <w:t>1..n</w:t>
+            </w:r>
+          </w:p>
+        </w:tc>
+        <w:tc>
+          <w:tcPr>
+            <w:tcW w:type="dxa" w:w="4535"/>
+          </w:tcPr>
+          <w:p>
+            <w:r>
+              <w:t>Objet contenant un système destinataire du message</w:t>
+            </w:r>
+          </w:p>
+        </w:tc>
+        <w:tc>
+          <w:tcPr>
+            <w:tcW w:type="dxa" w:w="1701"/>
+          </w:tcPr>
+          <w:p>
+            <w:r/>
           </w:p>
         </w:tc>
       </w:tr>

</xml_diff>